<commit_message>
Lesson 27 Add TB
</commit_message>
<xml_diff>
--- a/lessons-words/JA L26 (EmojiBot)/TB L26 (EmojiBot) форма.docx
+++ b/lessons-words/JA L26 (EmojiBot)/TB L26 (EmojiBot) форма.docx
@@ -800,7 +800,25 @@
                 <w:szCs w:val="28"/>
                 <w:lang w:val="uk-UA"/>
               </w:rPr>
-              <w:t xml:space="preserve">додавати до проєкту </w:t>
+              <w:t>додава</w:t>
+            </w:r>
+            <w:r>
+              <w:rPr>
+                <w:rFonts w:ascii="Cambria" w:hAnsi="Cambria"/>
+                <w:sz w:val="28"/>
+                <w:szCs w:val="28"/>
+                <w:lang w:val="uk-UA"/>
+              </w:rPr>
+              <w:t>ння</w:t>
+            </w:r>
+            <w:r>
+              <w:rPr>
+                <w:rFonts w:ascii="Cambria" w:hAnsi="Cambria"/>
+                <w:sz w:val="28"/>
+                <w:szCs w:val="28"/>
+                <w:lang w:val="uk-UA"/>
+              </w:rPr>
+              <w:t xml:space="preserve"> до проєкту </w:t>
             </w:r>
             <w:r>
               <w:rPr>
@@ -827,7 +845,25 @@
                 <w:szCs w:val="28"/>
                 <w:lang w:val="uk-UA"/>
               </w:rPr>
-              <w:t>бібліотеками та переглядати їх код за необхідності</w:t>
+              <w:t>бібліотеками та перегляд їх код</w:t>
+            </w:r>
+            <w:r>
+              <w:rPr>
+                <w:rFonts w:ascii="Cambria" w:hAnsi="Cambria"/>
+                <w:sz w:val="28"/>
+                <w:szCs w:val="28"/>
+                <w:lang w:val="uk-UA"/>
+              </w:rPr>
+              <w:t>у</w:t>
+            </w:r>
+            <w:r>
+              <w:rPr>
+                <w:rFonts w:ascii="Cambria" w:hAnsi="Cambria"/>
+                <w:sz w:val="28"/>
+                <w:szCs w:val="28"/>
+                <w:lang w:val="uk-UA"/>
+              </w:rPr>
+              <w:t xml:space="preserve"> за необхідності</w:t>
             </w:r>
             <w:r>
               <w:rPr>
@@ -845,16 +881,52 @@
                 <w:szCs w:val="28"/>
                 <w:lang w:val="uk-UA"/>
               </w:rPr>
-              <w:t xml:space="preserve"> імпортувати у проєкт </w:t>
-            </w:r>
-            <w:r>
-              <w:rPr>
-                <w:rFonts w:ascii="Cambria" w:hAnsi="Cambria"/>
-                <w:sz w:val="28"/>
-                <w:szCs w:val="28"/>
-                <w:lang w:val="uk-UA"/>
-              </w:rPr>
-              <w:t>функціонал бібліотек за допомогою «Q</w:t>
+              <w:t xml:space="preserve"> імпортува</w:t>
+            </w:r>
+            <w:r>
+              <w:rPr>
+                <w:rFonts w:ascii="Cambria" w:hAnsi="Cambria"/>
+                <w:sz w:val="28"/>
+                <w:szCs w:val="28"/>
+                <w:lang w:val="uk-UA"/>
+              </w:rPr>
+              <w:t>ння</w:t>
+            </w:r>
+            <w:r>
+              <w:rPr>
+                <w:rFonts w:ascii="Cambria" w:hAnsi="Cambria"/>
+                <w:sz w:val="28"/>
+                <w:szCs w:val="28"/>
+                <w:lang w:val="uk-UA"/>
+              </w:rPr>
+              <w:t xml:space="preserve"> у проєкт </w:t>
+            </w:r>
+            <w:r>
+              <w:rPr>
+                <w:rFonts w:ascii="Cambria" w:hAnsi="Cambria"/>
+                <w:sz w:val="28"/>
+                <w:szCs w:val="28"/>
+                <w:lang w:val="uk-UA"/>
+              </w:rPr>
+              <w:t>функціонал</w:t>
+            </w:r>
+            <w:r>
+              <w:rPr>
+                <w:rFonts w:ascii="Cambria" w:hAnsi="Cambria"/>
+                <w:sz w:val="28"/>
+                <w:szCs w:val="28"/>
+                <w:lang w:val="uk-UA"/>
+              </w:rPr>
+              <w:t>у</w:t>
+            </w:r>
+            <w:r>
+              <w:rPr>
+                <w:rFonts w:ascii="Cambria" w:hAnsi="Cambria"/>
+                <w:sz w:val="28"/>
+                <w:szCs w:val="28"/>
+                <w:lang w:val="uk-UA"/>
+              </w:rPr>
+              <w:t xml:space="preserve"> бібліотек за допомогою «Q</w:t>
             </w:r>
             <w:r>
               <w:rPr>
@@ -890,7 +962,7 @@
                 <w:szCs w:val="28"/>
                 <w:lang w:val="uk-UA"/>
               </w:rPr>
-              <w:t>функціоналу середовища розробки.</w:t>
+              <w:t>середовища розробки.</w:t>
             </w:r>
           </w:p>
           <w:p>

</xml_diff>